<commit_message>
Started implementing basic requirements, additional stats
</commit_message>
<xml_diff>
--- a/Functional_Requirements.docx
+++ b/Functional_Requirements.docx
@@ -442,11 +442,13 @@
           <w:numId w:val="1"/>
         </w:numPr>
         <w:rPr>
-          <w:lang w:val="en-US"/>
-        </w:rPr>
-      </w:pPr>
-      <w:r>
-        <w:rPr>
+          <w:strike/>
+          <w:lang w:val="en-US"/>
+        </w:rPr>
+      </w:pPr>
+      <w:r>
+        <w:rPr>
+          <w:strike/>
           <w:lang w:val="en-US"/>
         </w:rPr>
         <w:t>Progress bar</w:t>
@@ -460,17 +462,20 @@
           <w:numId w:val="1"/>
         </w:numPr>
         <w:rPr>
-          <w:lang w:val="en-US"/>
-        </w:rPr>
-      </w:pPr>
-      <w:r>
-        <w:rPr>
+          <w:strike/>
+          <w:lang w:val="en-US"/>
+        </w:rPr>
+      </w:pPr>
+      <w:r>
+        <w:rPr>
+          <w:strike/>
           <w:lang w:val="en-US"/>
         </w:rPr>
         <w:t>Auto-decrement</w:t>
       </w:r>
       <w:r>
         <w:rPr>
+          <w:strike/>
           <w:lang w:val="en-US"/>
         </w:rPr>
         <w:t>/increment</w:t>
@@ -936,6 +941,61 @@
           <w:lang w:val="en-US"/>
         </w:rPr>
         <w:t xml:space="preserve">variations per, </w:t>
+      </w:r>
+    </w:p>
+    <w:p>
+      <w:pPr>
+        <w:pStyle w:val="ListParagraph"/>
+        <w:numPr>
+          <w:ilvl w:val="0"/>
+          <w:numId w:val="1"/>
+        </w:numPr>
+        <w:rPr>
+          <w:lang w:val="en-US"/>
+        </w:rPr>
+      </w:pPr>
+      <w:r>
+        <w:rPr>
+          <w:lang w:val="en-US"/>
+        </w:rPr>
+        <w:t>General Implementation</w:t>
+      </w:r>
+    </w:p>
+    <w:p>
+      <w:pPr>
+        <w:pStyle w:val="ListParagraph"/>
+        <w:numPr>
+          <w:ilvl w:val="1"/>
+          <w:numId w:val="1"/>
+        </w:numPr>
+        <w:rPr>
+          <w:lang w:val="en-US"/>
+        </w:rPr>
+      </w:pPr>
+      <w:r>
+        <w:rPr>
+          <w:lang w:val="en-US"/>
+        </w:rPr>
+        <w:t>Java 23</w:t>
+      </w:r>
+    </w:p>
+    <w:p>
+      <w:pPr>
+        <w:pStyle w:val="ListParagraph"/>
+        <w:numPr>
+          <w:ilvl w:val="1"/>
+          <w:numId w:val="1"/>
+        </w:numPr>
+        <w:rPr>
+          <w:lang w:val="en-US"/>
+        </w:rPr>
+      </w:pPr>
+      <w:r>
+        <w:rPr>
+          <w:lang w:val="en-US"/>
+        </w:rPr>
+        <w:lastRenderedPageBreak/>
+        <w:t>GUI using Swing or JavaFX</w:t>
       </w:r>
     </w:p>
     <w:sectPr>

</xml_diff>